<commit_message>
Clean Klog: inizio pre
Co-Authored-By: Budinooo <62710424+Budinooo@users.noreply.github.com>
</commit_message>
<xml_diff>
--- a/DOCUMENTAZIONE.docx
+++ b/DOCUMENTAZIONE.docx
@@ -624,13 +624,49 @@
     </w:p>
     <w:p>
       <w:pPr>
-        <w:pStyle w:val="Paragrafoelenco"/>
         <w:jc w:val="both"/>
         <w:rPr>
           <w:sz w:val="28"/>
           <w:szCs w:val="28"/>
         </w:rPr>
       </w:pPr>
+      <w:r>
+        <w:rPr>
+          <w:sz w:val="28"/>
+          <w:szCs w:val="28"/>
+        </w:rPr>
+        <w:t xml:space="preserve">Nonostante ciò siamo riusciti a risolvere </w:t>
+      </w:r>
+      <w:r>
+        <w:rPr>
+          <w:sz w:val="28"/>
+          <w:szCs w:val="28"/>
+        </w:rPr>
+        <w:t>tutte le difficoltà</w:t>
+      </w:r>
+      <w:r>
+        <w:rPr>
+          <w:sz w:val="28"/>
+          <w:szCs w:val="28"/>
+        </w:rPr>
+        <w:t xml:space="preserve"> e a </w:t>
+      </w:r>
+      <w:r>
+        <w:rPr>
+          <w:b/>
+          <w:bCs/>
+          <w:sz w:val="28"/>
+          <w:szCs w:val="28"/>
+        </w:rPr>
+        <w:t>concludere la fase2</w:t>
+      </w:r>
+      <w:r>
+        <w:rPr>
+          <w:sz w:val="28"/>
+          <w:szCs w:val="28"/>
+        </w:rPr>
+        <w:t>.</w:t>
+      </w:r>
     </w:p>
     <w:p>
       <w:pPr>
@@ -903,6 +939,92 @@
           <w:szCs w:val="28"/>
         </w:rPr>
         <w:t xml:space="preserve"> e delle loro funzioni ausiliarie descritte anche nel punto seguente.</w:t>
+      </w:r>
+    </w:p>
+    <w:p>
+      <w:pPr>
+        <w:pStyle w:val="Paragrafoelenco"/>
+        <w:numPr>
+          <w:ilvl w:val="0"/>
+          <w:numId w:val="1"/>
+        </w:numPr>
+        <w:rPr>
+          <w:sz w:val="28"/>
+          <w:szCs w:val="28"/>
+        </w:rPr>
+      </w:pPr>
+      <w:proofErr w:type="spellStart"/>
+      <w:r>
+        <w:rPr>
+          <w:b/>
+          <w:bCs/>
+          <w:sz w:val="28"/>
+          <w:szCs w:val="28"/>
+        </w:rPr>
+        <w:t>Memcpy</w:t>
+      </w:r>
+      <w:r>
+        <w:rPr>
+          <w:sz w:val="28"/>
+          <w:szCs w:val="28"/>
+        </w:rPr>
+        <w:t>.</w:t>
+      </w:r>
+      <w:r>
+        <w:rPr>
+          <w:b/>
+          <w:bCs/>
+          <w:sz w:val="28"/>
+          <w:szCs w:val="28"/>
+        </w:rPr>
+        <w:t>c</w:t>
+      </w:r>
+      <w:proofErr w:type="spellEnd"/>
+      <w:r>
+        <w:rPr>
+          <w:b/>
+          <w:bCs/>
+          <w:sz w:val="28"/>
+          <w:szCs w:val="28"/>
+        </w:rPr>
+        <w:t xml:space="preserve">: </w:t>
+      </w:r>
+      <w:r>
+        <w:rPr>
+          <w:sz w:val="28"/>
+          <w:szCs w:val="28"/>
+        </w:rPr>
+        <w:t xml:space="preserve">file contenente la funzione </w:t>
+      </w:r>
+      <w:proofErr w:type="spellStart"/>
+      <w:r>
+        <w:rPr>
+          <w:sz w:val="28"/>
+          <w:szCs w:val="28"/>
+        </w:rPr>
+        <w:t>memcpy</w:t>
+      </w:r>
+      <w:proofErr w:type="spellEnd"/>
+      <w:r>
+        <w:rPr>
+          <w:sz w:val="28"/>
+          <w:szCs w:val="28"/>
+        </w:rPr>
+        <w:t xml:space="preserve"> descritta in seguito</w:t>
+      </w:r>
+      <w:r>
+        <w:rPr>
+          <w:sz w:val="28"/>
+          <w:szCs w:val="28"/>
+        </w:rPr>
+        <w:t xml:space="preserve"> e delle versioni “ufficiali” prese dalle librerie di C lasciate commentate</w:t>
+      </w:r>
+      <w:r>
+        <w:rPr>
+          <w:sz w:val="28"/>
+          <w:szCs w:val="28"/>
+        </w:rPr>
+        <w:t>.</w:t>
       </w:r>
     </w:p>
     <w:p>
@@ -1000,70 +1122,22 @@
           <w:sz w:val="28"/>
           <w:szCs w:val="28"/>
         </w:rPr>
-        <w:t>Auxiliary_</w:t>
-      </w:r>
-      <w:r>
-        <w:rPr>
-          <w:b/>
-          <w:bCs/>
-          <w:sz w:val="28"/>
-          <w:szCs w:val="28"/>
-        </w:rPr>
-        <w:t>T</w:t>
-      </w:r>
-      <w:r>
-        <w:rPr>
-          <w:b/>
-          <w:bCs/>
-          <w:sz w:val="28"/>
-          <w:szCs w:val="28"/>
-        </w:rPr>
-        <w:t>erminate</w:t>
-      </w:r>
-      <w:proofErr w:type="spellEnd"/>
-      <w:r>
-        <w:rPr>
-          <w:sz w:val="28"/>
-          <w:szCs w:val="28"/>
-        </w:rPr>
-        <w:t>: funzione</w:t>
-      </w:r>
-      <w:r>
-        <w:rPr>
-          <w:sz w:val="28"/>
-          <w:szCs w:val="28"/>
-        </w:rPr>
-        <w:t xml:space="preserve"> ausiliaria</w:t>
-      </w:r>
-      <w:r>
-        <w:rPr>
-          <w:sz w:val="28"/>
-          <w:szCs w:val="28"/>
-        </w:rPr>
-        <w:t xml:space="preserve"> </w:t>
-      </w:r>
-      <w:r>
-        <w:rPr>
-          <w:sz w:val="28"/>
-          <w:szCs w:val="28"/>
-        </w:rPr>
-        <w:t xml:space="preserve">per la </w:t>
-      </w:r>
-      <w:proofErr w:type="spellStart"/>
-      <w:r>
-        <w:rPr>
-          <w:sz w:val="28"/>
-          <w:szCs w:val="28"/>
-        </w:rPr>
-        <w:t>Terminate_Process</w:t>
-      </w:r>
-      <w:proofErr w:type="spellEnd"/>
-      <w:r>
-        <w:rPr>
-          <w:sz w:val="28"/>
-          <w:szCs w:val="28"/>
-        </w:rPr>
-        <w:t>, col compito di terminare l’albero dei figli ricorsivamente.</w:t>
+        <w:t>FindPCB</w:t>
+      </w:r>
+      <w:proofErr w:type="spellEnd"/>
+      <w:r>
+        <w:rPr>
+          <w:sz w:val="28"/>
+          <w:szCs w:val="28"/>
+        </w:rPr>
+        <w:t>:</w:t>
+      </w:r>
+      <w:r>
+        <w:rPr>
+          <w:sz w:val="28"/>
+          <w:szCs w:val="28"/>
+        </w:rPr>
+        <w:t xml:space="preserve"> funzione che ricerca uno specifico pcb bloccato ad un semaforo.</w:t>
       </w:r>
     </w:p>
     <w:p>
@@ -1087,31 +1161,70 @@
           <w:sz w:val="28"/>
           <w:szCs w:val="28"/>
         </w:rPr>
-        <w:t>P_operation</w:t>
-      </w:r>
-      <w:proofErr w:type="spellEnd"/>
-      <w:r>
-        <w:rPr>
-          <w:sz w:val="28"/>
-          <w:szCs w:val="28"/>
-        </w:rPr>
-        <w:t xml:space="preserve">: P viene richiesto dal processo chiamante inserendo il valore 3 in a0, l’indirizzo fisico del semaforo da inserire in a1, e successivamente viene eseguita l’istruzione </w:t>
-      </w:r>
-      <w:proofErr w:type="spellStart"/>
-      <w:r>
-        <w:rPr>
-          <w:sz w:val="28"/>
-          <w:szCs w:val="28"/>
-        </w:rPr>
-        <w:t>syscall</w:t>
-      </w:r>
-      <w:proofErr w:type="spellEnd"/>
-      <w:r>
-        <w:rPr>
-          <w:sz w:val="28"/>
-          <w:szCs w:val="28"/>
-        </w:rPr>
-        <w:t>.</w:t>
+        <w:t>Auxiliary_</w:t>
+      </w:r>
+      <w:r>
+        <w:rPr>
+          <w:b/>
+          <w:bCs/>
+          <w:sz w:val="28"/>
+          <w:szCs w:val="28"/>
+        </w:rPr>
+        <w:t>T</w:t>
+      </w:r>
+      <w:r>
+        <w:rPr>
+          <w:b/>
+          <w:bCs/>
+          <w:sz w:val="28"/>
+          <w:szCs w:val="28"/>
+        </w:rPr>
+        <w:t>erminate</w:t>
+      </w:r>
+      <w:proofErr w:type="spellEnd"/>
+      <w:r>
+        <w:rPr>
+          <w:sz w:val="28"/>
+          <w:szCs w:val="28"/>
+        </w:rPr>
+        <w:t>: funzione</w:t>
+      </w:r>
+      <w:r>
+        <w:rPr>
+          <w:sz w:val="28"/>
+          <w:szCs w:val="28"/>
+        </w:rPr>
+        <w:t xml:space="preserve"> ausiliaria</w:t>
+      </w:r>
+      <w:r>
+        <w:rPr>
+          <w:sz w:val="28"/>
+          <w:szCs w:val="28"/>
+        </w:rPr>
+        <w:t xml:space="preserve"> </w:t>
+      </w:r>
+      <w:r>
+        <w:rPr>
+          <w:sz w:val="28"/>
+          <w:szCs w:val="28"/>
+        </w:rPr>
+        <w:t xml:space="preserve">per la </w:t>
+      </w:r>
+      <w:proofErr w:type="spellStart"/>
+      <w:r>
+        <w:rPr>
+          <w:sz w:val="28"/>
+          <w:szCs w:val="28"/>
+        </w:rPr>
+        <w:t>Terminate_Process</w:t>
+      </w:r>
+      <w:proofErr w:type="spellEnd"/>
+      <w:r>
+        <w:rPr>
+          <w:sz w:val="28"/>
+          <w:szCs w:val="28"/>
+        </w:rPr>
+        <w:t>, col compito di terminare l’albero dei figli ricorsivamente.</w:t>
       </w:r>
     </w:p>
     <w:p>
@@ -1135,16 +1248,25 @@
           <w:sz w:val="28"/>
           <w:szCs w:val="28"/>
         </w:rPr>
-        <w:t>V_operation</w:t>
-      </w:r>
-      <w:proofErr w:type="spellEnd"/>
-      <w:r>
-        <w:rPr>
-          <w:sz w:val="28"/>
-          <w:szCs w:val="28"/>
-        </w:rPr>
-        <w:t>: questo servizio richiede al nucleo di eseguire un’operazione V su un semaforo</w:t>
-      </w:r>
+        <w:t>P_operation</w:t>
+      </w:r>
+      <w:proofErr w:type="spellEnd"/>
+      <w:r>
+        <w:rPr>
+          <w:sz w:val="28"/>
+          <w:szCs w:val="28"/>
+        </w:rPr>
+        <w:t xml:space="preserve">: P viene richiesto dal processo chiamante inserendo il valore 3 in a0, l’indirizzo fisico del semaforo da inserire in a1, e successivamente viene eseguita l’istruzione </w:t>
+      </w:r>
+      <w:proofErr w:type="spellStart"/>
+      <w:r>
+        <w:rPr>
+          <w:sz w:val="28"/>
+          <w:szCs w:val="28"/>
+        </w:rPr>
+        <w:t>syscall</w:t>
+      </w:r>
+      <w:proofErr w:type="spellEnd"/>
       <w:r>
         <w:rPr>
           <w:sz w:val="28"/>
@@ -1160,53 +1282,36 @@
           <w:ilvl w:val="0"/>
           <w:numId w:val="1"/>
         </w:numPr>
-        <w:rPr>
-          <w:sz w:val="28"/>
-          <w:szCs w:val="28"/>
-        </w:rPr>
-      </w:pPr>
-      <w:proofErr w:type="spellStart"/>
-      <w:r>
-        <w:rPr>
-          <w:b/>
-          <w:bCs/>
-          <w:sz w:val="28"/>
-          <w:szCs w:val="28"/>
-        </w:rPr>
-        <w:t>m</w:t>
-      </w:r>
-      <w:r>
-        <w:rPr>
-          <w:b/>
-          <w:bCs/>
-          <w:sz w:val="28"/>
-          <w:szCs w:val="28"/>
-        </w:rPr>
-        <w:t>emcpy</w:t>
-      </w:r>
-      <w:proofErr w:type="spellEnd"/>
-      <w:r>
-        <w:rPr>
-          <w:sz w:val="28"/>
-          <w:szCs w:val="28"/>
-        </w:rPr>
-        <w:t xml:space="preserve">: una semplice implementazione del </w:t>
-      </w:r>
-      <w:proofErr w:type="spellStart"/>
-      <w:r>
-        <w:rPr>
-          <w:sz w:val="28"/>
-          <w:szCs w:val="28"/>
-        </w:rPr>
-        <w:t>memcpy</w:t>
-      </w:r>
-      <w:proofErr w:type="spellEnd"/>
-      <w:r>
-        <w:rPr>
-          <w:sz w:val="28"/>
-          <w:szCs w:val="28"/>
-        </w:rPr>
-        <w:t xml:space="preserve"> che copia n bite dall’indirizzo di partenza a quello di arrivo.</w:t>
+        <w:jc w:val="both"/>
+        <w:rPr>
+          <w:sz w:val="28"/>
+          <w:szCs w:val="28"/>
+        </w:rPr>
+      </w:pPr>
+      <w:proofErr w:type="spellStart"/>
+      <w:r>
+        <w:rPr>
+          <w:b/>
+          <w:bCs/>
+          <w:sz w:val="28"/>
+          <w:szCs w:val="28"/>
+        </w:rPr>
+        <w:t>V_operation</w:t>
+      </w:r>
+      <w:proofErr w:type="spellEnd"/>
+      <w:r>
+        <w:rPr>
+          <w:sz w:val="28"/>
+          <w:szCs w:val="28"/>
+        </w:rPr>
+        <w:t>: questo servizio richiede al nucleo di eseguire un’operazione V su un semaforo</w:t>
+      </w:r>
+      <w:r>
+        <w:rPr>
+          <w:sz w:val="28"/>
+          <w:szCs w:val="28"/>
+        </w:rPr>
+        <w:t>.</w:t>
       </w:r>
     </w:p>
     <w:p>
@@ -1229,6 +1334,85 @@
           <w:sz w:val="28"/>
           <w:szCs w:val="28"/>
         </w:rPr>
+        <w:t>m</w:t>
+      </w:r>
+      <w:r>
+        <w:rPr>
+          <w:b/>
+          <w:bCs/>
+          <w:sz w:val="28"/>
+          <w:szCs w:val="28"/>
+        </w:rPr>
+        <w:t>emcpy</w:t>
+      </w:r>
+      <w:proofErr w:type="spellEnd"/>
+      <w:r>
+        <w:rPr>
+          <w:sz w:val="28"/>
+          <w:szCs w:val="28"/>
+        </w:rPr>
+        <w:t xml:space="preserve">: </w:t>
+      </w:r>
+      <w:r>
+        <w:rPr>
+          <w:sz w:val="28"/>
+          <w:szCs w:val="28"/>
+        </w:rPr>
+        <w:t xml:space="preserve">funzione che copia uno </w:t>
+      </w:r>
+      <w:proofErr w:type="spellStart"/>
+      <w:r>
+        <w:rPr>
+          <w:sz w:val="28"/>
+          <w:szCs w:val="28"/>
+        </w:rPr>
+        <w:t>state_t</w:t>
+      </w:r>
+      <w:proofErr w:type="spellEnd"/>
+      <w:r>
+        <w:rPr>
+          <w:sz w:val="28"/>
+          <w:szCs w:val="28"/>
+        </w:rPr>
+        <w:t xml:space="preserve">* in uno </w:t>
+      </w:r>
+      <w:proofErr w:type="spellStart"/>
+      <w:r>
+        <w:rPr>
+          <w:sz w:val="28"/>
+          <w:szCs w:val="28"/>
+        </w:rPr>
+        <w:t>state_t</w:t>
+      </w:r>
+      <w:proofErr w:type="spellEnd"/>
+      <w:r>
+        <w:rPr>
+          <w:sz w:val="28"/>
+          <w:szCs w:val="28"/>
+        </w:rPr>
+        <w:t>.</w:t>
+      </w:r>
+    </w:p>
+    <w:p>
+      <w:pPr>
+        <w:pStyle w:val="Paragrafoelenco"/>
+        <w:numPr>
+          <w:ilvl w:val="0"/>
+          <w:numId w:val="1"/>
+        </w:numPr>
+        <w:rPr>
+          <w:sz w:val="28"/>
+          <w:szCs w:val="28"/>
+        </w:rPr>
+      </w:pPr>
+      <w:proofErr w:type="spellStart"/>
+      <w:r>
+        <w:rPr>
+          <w:b/>
+          <w:bCs/>
+          <w:sz w:val="28"/>
+          <w:szCs w:val="28"/>
+        </w:rPr>
         <w:t>Blocking_Syscall</w:t>
       </w:r>
       <w:proofErr w:type="spellEnd"/>
@@ -1237,7 +1421,37 @@
           <w:sz w:val="28"/>
           <w:szCs w:val="28"/>
         </w:rPr>
-        <w:t xml:space="preserve">: dato che il valore del pc deve essere incrementato di quattro per evitare un ciclo infinito utilizziamo questa funzione di blocco. </w:t>
+        <w:t>: dato che il valore del pc deve essere incrementato di quattro per evitare un ciclo infinito utilizziamo questa funzione di blocco</w:t>
+      </w:r>
+      <w:r>
+        <w:rPr>
+          <w:sz w:val="28"/>
+          <w:szCs w:val="28"/>
+        </w:rPr>
+        <w:t xml:space="preserve"> e richiama lo </w:t>
+      </w:r>
+      <w:proofErr w:type="spellStart"/>
+      <w:r>
+        <w:rPr>
+          <w:sz w:val="28"/>
+          <w:szCs w:val="28"/>
+        </w:rPr>
+        <w:t>scheduler</w:t>
+      </w:r>
+      <w:proofErr w:type="spellEnd"/>
+      <w:r>
+        <w:rPr>
+          <w:sz w:val="28"/>
+          <w:szCs w:val="28"/>
+        </w:rPr>
+        <w:t>.</w:t>
+      </w:r>
+      <w:r>
+        <w:rPr>
+          <w:sz w:val="28"/>
+          <w:szCs w:val="28"/>
+        </w:rPr>
+        <w:t xml:space="preserve"> </w:t>
       </w:r>
     </w:p>
     <w:p>

</xml_diff>